<commit_message>
Added persona to documentation and fixed formating
</commit_message>
<xml_diff>
--- a/IDEA-And-FrameWork/Project Idea.docx
+++ b/IDEA-And-FrameWork/Project Idea.docx
@@ -1,6 +1,6 @@
 
 <file path=word/document.xml><?xml version="1.0" encoding="utf-8"?>
-<w:document xmlns:wpc="http://schemas.microsoft.com/office/word/2010/wordprocessingCanvas" xmlns:cx="http://schemas.microsoft.com/office/drawing/2014/chartex" xmlns:cx1="http://schemas.microsoft.com/office/drawing/2015/9/8/chartex" xmlns:cx2="http://schemas.microsoft.com/office/drawing/2015/10/21/chartex" xmlns:cx3="http://schemas.microsoft.com/office/drawing/2016/5/9/chartex" xmlns:cx4="http://schemas.microsoft.com/office/drawing/2016/5/10/chartex" xmlns:cx5="http://schemas.microsoft.com/office/drawing/2016/5/11/chartex" xmlns:cx6="http://schemas.microsoft.com/office/drawing/2016/5/12/chartex" xmlns:cx7="http://schemas.microsoft.com/office/drawing/2016/5/13/chartex" xmlns:cx8="http://schemas.microsoft.com/office/drawing/2016/5/14/chartex" xmlns:mc="http://schemas.openxmlformats.org/markup-compatibility/2006" xmlns:aink="http://schemas.microsoft.com/office/drawing/2016/ink" xmlns:am3d="http://schemas.microsoft.com/office/drawing/2017/model3d" xmlns:o="urn:schemas-microsoft-com:office:office" xmlns:r="http://schemas.openxmlformats.org/officeDocument/2006/relationships" xmlns:m="http://schemas.openxmlformats.org/officeDocument/2006/math" xmlns:v="urn:schemas-microsoft-com:vml" xmlns:wp14="http://schemas.microsoft.com/office/word/2010/wordprocessingDrawing" xmlns:wp="http://schemas.openxmlformats.org/drawingml/2006/wordprocessingDrawing" xmlns:w10="urn:schemas-microsoft-com:office:word" xmlns:w="http://schemas.openxmlformats.org/wordprocessingml/2006/main" xmlns:w14="http://schemas.microsoft.com/office/word/2010/wordml" xmlns:w15="http://schemas.microsoft.com/office/word/2012/wordml" xmlns:w16cex="http://schemas.microsoft.com/office/word/2018/wordml/cex" xmlns:w16cid="http://schemas.microsoft.com/office/word/2016/wordml/cid" xmlns:w16="http://schemas.microsoft.com/office/word/2018/wordml" xmlns:w16sdtdh="http://schemas.microsoft.com/office/word/2020/wordml/sdtdatahash" xmlns:w16se="http://schemas.microsoft.com/office/word/2015/wordml/symex" xmlns:wpg="http://schemas.microsoft.com/office/word/2010/wordprocessingGroup" xmlns:wpi="http://schemas.microsoft.com/office/word/2010/wordprocessingInk" xmlns:wne="http://schemas.microsoft.com/office/word/2006/wordml" xmlns:wps="http://schemas.microsoft.com/office/word/2010/wordprocessingShape" mc:Ignorable="w14 w15 w16se w16cid w16 w16cex w16sdtdh wp14">
+<w:document xmlns:wpc="http://schemas.microsoft.com/office/word/2010/wordprocessingCanvas" xmlns:cx="http://schemas.microsoft.com/office/drawing/2014/chartex" xmlns:cx1="http://schemas.microsoft.com/office/drawing/2015/9/8/chartex" xmlns:cx2="http://schemas.microsoft.com/office/drawing/2015/10/21/chartex" xmlns:cx3="http://schemas.microsoft.com/office/drawing/2016/5/9/chartex" xmlns:cx4="http://schemas.microsoft.com/office/drawing/2016/5/10/chartex" xmlns:cx5="http://schemas.microsoft.com/office/drawing/2016/5/11/chartex" xmlns:cx6="http://schemas.microsoft.com/office/drawing/2016/5/12/chartex" xmlns:cx7="http://schemas.microsoft.com/office/drawing/2016/5/13/chartex" xmlns:cx8="http://schemas.microsoft.com/office/drawing/2016/5/14/chartex" xmlns:mc="http://schemas.openxmlformats.org/markup-compatibility/2006" xmlns:aink="http://schemas.microsoft.com/office/drawing/2016/ink" xmlns:am3d="http://schemas.microsoft.com/office/drawing/2017/model3d" xmlns:o="urn:schemas-microsoft-com:office:office" xmlns:oel="http://schemas.microsoft.com/office/2019/extlst" xmlns:r="http://schemas.openxmlformats.org/officeDocument/2006/relationships" xmlns:m="http://schemas.openxmlformats.org/officeDocument/2006/math" xmlns:v="urn:schemas-microsoft-com:vml" xmlns:wp14="http://schemas.microsoft.com/office/word/2010/wordprocessingDrawing" xmlns:wp="http://schemas.openxmlformats.org/drawingml/2006/wordprocessingDrawing" xmlns:w10="urn:schemas-microsoft-com:office:word" xmlns:w="http://schemas.openxmlformats.org/wordprocessingml/2006/main" xmlns:w14="http://schemas.microsoft.com/office/word/2010/wordml" xmlns:w15="http://schemas.microsoft.com/office/word/2012/wordml" xmlns:w16cex="http://schemas.microsoft.com/office/word/2018/wordml/cex" xmlns:w16cid="http://schemas.microsoft.com/office/word/2016/wordml/cid" xmlns:w16="http://schemas.microsoft.com/office/word/2018/wordml" xmlns:w16sdtdh="http://schemas.microsoft.com/office/word/2020/wordml/sdtdatahash" xmlns:w16se="http://schemas.microsoft.com/office/word/2015/wordml/symex" xmlns:wpg="http://schemas.microsoft.com/office/word/2010/wordprocessingGroup" xmlns:wpi="http://schemas.microsoft.com/office/word/2010/wordprocessingInk" xmlns:wne="http://schemas.microsoft.com/office/word/2006/wordml" xmlns:wps="http://schemas.microsoft.com/office/word/2010/wordprocessingShape" mc:Ignorable="w14 w15 w16se w16cid w16 w16cex w16sdtdh wp14">
   <w:body>
     <w:p>
       <w:pPr>
@@ -15,29 +15,35 @@
     </w:p>
     <w:p>
       <w:pPr>
-        <w:pStyle w:val="Title"/>
-        <w:tabs>
-          <w:tab w:val="left" w:pos="2996"/>
-        </w:tabs>
-        <w:rPr>
-          <w:lang w:val="en-US"/>
-        </w:rPr>
-      </w:pPr>
-      <w:r>
-        <w:rPr>
-          <w:lang w:val="en-US"/>
-        </w:rPr>
-        <w:t>Project Idea:</w:t>
-      </w:r>
-    </w:p>
-    <w:p>
-      <w:pPr>
-        <w:rPr>
-          <w:lang w:val="en-US"/>
-        </w:rPr>
-      </w:pPr>
-      <w:r>
-        <w:rPr>
+        <w:pStyle w:val="Heading1"/>
+        <w:rPr>
+          <w:lang w:val="en-US"/>
+        </w:rPr>
+      </w:pPr>
+      <w:r>
+        <w:rPr>
+          <w:rStyle w:val="Heading1Char"/>
+        </w:rPr>
+        <w:t>Project Idea</w:t>
+      </w:r>
+    </w:p>
+    <w:p>
+      <w:pPr>
+        <w:pStyle w:val="Heading1"/>
+        <w:rPr>
+          <w:rFonts w:asciiTheme="minorHAnsi" w:eastAsiaTheme="minorHAnsi" w:hAnsiTheme="minorHAnsi" w:cstheme="minorBidi"/>
+          <w:color w:val="auto"/>
+          <w:sz w:val="24"/>
+          <w:szCs w:val="24"/>
+          <w:lang w:val="en-US"/>
+        </w:rPr>
+      </w:pPr>
+      <w:r>
+        <w:rPr>
+          <w:rFonts w:asciiTheme="minorHAnsi" w:eastAsiaTheme="minorHAnsi" w:hAnsiTheme="minorHAnsi" w:cstheme="minorBidi"/>
+          <w:color w:val="auto"/>
+          <w:sz w:val="24"/>
+          <w:szCs w:val="24"/>
           <w:lang w:val="en-US"/>
         </w:rPr>
         <w:t>"</w:t>
@@ -45,6 +51,10 @@
       <w:proofErr w:type="spellStart"/>
       <w:r>
         <w:rPr>
+          <w:rFonts w:asciiTheme="minorHAnsi" w:eastAsiaTheme="minorHAnsi" w:hAnsiTheme="minorHAnsi" w:cstheme="minorBidi"/>
+          <w:color w:val="auto"/>
+          <w:sz w:val="24"/>
+          <w:szCs w:val="24"/>
           <w:lang w:val="en-US"/>
         </w:rPr>
         <w:t>BeFit</w:t>
@@ -52,147 +62,27 @@
       <w:proofErr w:type="spellEnd"/>
       <w:r>
         <w:rPr>
-          <w:lang w:val="en-US"/>
-        </w:rPr>
-        <w:t>" is the name of our initiative. It will be a health and fitness website where visitors</w:t>
-      </w:r>
-      <w:r>
-        <w:rPr>
-          <w:lang w:val="en-US"/>
-        </w:rPr>
-        <w:t xml:space="preserve"> will</w:t>
-      </w:r>
-      <w:r>
-        <w:rPr>
-          <w:lang w:val="en-US"/>
-        </w:rPr>
-        <w:t xml:space="preserve"> calculate their BMI by entering their height and weight</w:t>
-      </w:r>
-      <w:r>
-        <w:rPr>
-          <w:lang w:val="en-US"/>
-        </w:rPr>
-        <w:t xml:space="preserve"> the web app will let them know about the</w:t>
-      </w:r>
-      <w:r>
-        <w:rPr>
-          <w:lang w:val="en-US"/>
-        </w:rPr>
-        <w:t>ir</w:t>
-      </w:r>
-      <w:r>
-        <w:rPr>
-          <w:lang w:val="en-US"/>
-        </w:rPr>
-        <w:t xml:space="preserve"> BMI </w:t>
-      </w:r>
-      <w:r>
-        <w:rPr>
-          <w:lang w:val="en-US"/>
-        </w:rPr>
-        <w:t>and</w:t>
-      </w:r>
-      <w:r>
-        <w:rPr>
-          <w:lang w:val="en-US"/>
-        </w:rPr>
-        <w:t xml:space="preserve"> provide useful suggestions about their health</w:t>
-      </w:r>
-      <w:r>
-        <w:rPr>
-          <w:lang w:val="en-US"/>
-        </w:rPr>
-        <w:t xml:space="preserve">. </w:t>
-      </w:r>
-      <w:r>
-        <w:rPr>
-          <w:lang w:val="en-US"/>
-        </w:rPr>
-        <w:t xml:space="preserve">They can also </w:t>
-      </w:r>
-      <w:proofErr w:type="spellStart"/>
-      <w:r>
-        <w:rPr>
-          <w:lang w:val="en-US"/>
-        </w:rPr>
-        <w:t>dow</w:t>
-      </w:r>
-      <w:proofErr w:type="spellEnd"/>
-      <w:r>
-        <w:rPr>
-          <w:lang w:val="en-US"/>
-        </w:rPr>
-        <w:t xml:space="preserve"> there question to the software for dietitians and </w:t>
-      </w:r>
-      <w:r>
-        <w:rPr>
-          <w:lang w:val="en-US"/>
-        </w:rPr>
-        <w:t xml:space="preserve">physical </w:t>
-      </w:r>
-      <w:r>
-        <w:rPr>
-          <w:lang w:val="en-US"/>
-        </w:rPr>
-        <w:t>train</w:t>
-      </w:r>
-      <w:r>
-        <w:rPr>
-          <w:lang w:val="en-US"/>
-        </w:rPr>
-        <w:t>ers</w:t>
-      </w:r>
-      <w:r>
-        <w:rPr>
-          <w:lang w:val="en-US"/>
-        </w:rPr>
-        <w:t xml:space="preserve"> </w:t>
-      </w:r>
-      <w:r>
-        <w:rPr>
-          <w:lang w:val="en-US"/>
-        </w:rPr>
-        <w:t xml:space="preserve">to get </w:t>
-      </w:r>
-      <w:proofErr w:type="gramStart"/>
-      <w:r>
-        <w:rPr>
-          <w:lang w:val="en-US"/>
-        </w:rPr>
-        <w:t>an</w:t>
-      </w:r>
-      <w:proofErr w:type="gramEnd"/>
-      <w:r>
-        <w:rPr>
-          <w:lang w:val="en-US"/>
-        </w:rPr>
-        <w:t xml:space="preserve"> </w:t>
-      </w:r>
-      <w:r>
-        <w:rPr>
-          <w:lang w:val="en-US"/>
-        </w:rPr>
-        <w:t>advice</w:t>
-      </w:r>
-      <w:r>
-        <w:rPr>
-          <w:lang w:val="en-US"/>
-        </w:rPr>
-        <w:t>. The advice will be given through email.</w:t>
-      </w:r>
-    </w:p>
-    <w:p>
-      <w:pPr>
-        <w:pStyle w:val="Title"/>
-        <w:rPr>
-          <w:lang w:val="en-US"/>
-        </w:rPr>
-      </w:pPr>
-      <w:r>
-        <w:rPr>
-          <w:lang w:val="en-US"/>
-        </w:rPr>
-        <w:t>Languages and frameworks will be used:</w:t>
+          <w:rFonts w:asciiTheme="minorHAnsi" w:eastAsiaTheme="minorHAnsi" w:hAnsiTheme="minorHAnsi" w:cstheme="minorBidi"/>
+          <w:color w:val="auto"/>
+          <w:sz w:val="24"/>
+          <w:szCs w:val="24"/>
+          <w:lang w:val="en-US"/>
+        </w:rPr>
+        <w:t>" is the name of our initiative. It will be a health and fitness website where visitors can calculate their BMI by entering their height and weight. The web app will then inform them about their BMI and provide useful suggestions about their health. They can also send a request through the software to dietitians and physical trainers to get an advice or diet/exercise plan. The advice will be returned to the user via email.</w:t>
+      </w:r>
+    </w:p>
+    <w:p>
+      <w:pPr>
+        <w:pStyle w:val="Heading1"/>
+        <w:rPr>
+          <w:lang w:val="en-US"/>
+        </w:rPr>
+      </w:pPr>
+      <w:r>
+        <w:rPr>
+          <w:rStyle w:val="Heading1Char"/>
+        </w:rPr>
+        <w:t>Languages and frameworks will be used</w:t>
       </w:r>
     </w:p>
     <w:p>
@@ -224,14 +114,18 @@
           <w:lang w:val="en-US"/>
         </w:rPr>
       </w:pPr>
-      <w:proofErr w:type="spellStart"/>
-      <w:r>
-        <w:rPr>
-          <w:lang w:val="en-US"/>
-        </w:rPr>
-        <w:t>Css</w:t>
-      </w:r>
-      <w:proofErr w:type="spellEnd"/>
+      <w:r>
+        <w:rPr>
+          <w:lang w:val="en-US"/>
+        </w:rPr>
+        <w:t>C</w:t>
+      </w:r>
+      <w:r>
+        <w:rPr>
+          <w:lang w:val="en-US"/>
+        </w:rPr>
+        <w:t>SS</w:t>
+      </w:r>
     </w:p>
     <w:p>
       <w:pPr>
@@ -358,24 +252,26 @@
     </w:p>
     <w:p>
       <w:pPr>
+        <w:pStyle w:val="Heading1"/>
+        <w:rPr>
+          <w:lang w:val="en-US"/>
+        </w:rPr>
+      </w:pPr>
+      <w:r>
+        <w:rPr>
+          <w:rStyle w:val="Heading1Char"/>
+        </w:rPr>
+        <w:t>Wireframes</w:t>
+      </w:r>
+    </w:p>
+    <w:p>
+      <w:pPr>
         <w:pStyle w:val="Title"/>
         <w:rPr>
-          <w:lang w:val="en-US"/>
-        </w:rPr>
-      </w:pPr>
-      <w:r>
-        <w:rPr>
-          <w:lang w:val="en-US"/>
-        </w:rPr>
-        <w:t>Wireframes:</w:t>
-      </w:r>
-      <w:r>
-        <w:rPr>
           <w:noProof/>
           <w:lang w:val="en-US"/>
         </w:rPr>
-        <w:t xml:space="preserve"> </w:t>
-      </w:r>
+      </w:pPr>
       <w:r>
         <w:rPr>
           <w:noProof/>
@@ -424,8 +320,86 @@
         </w:drawing>
       </w:r>
     </w:p>
+    <w:p>
+      <w:pPr>
+        <w:rPr>
+          <w:lang w:val="en-US"/>
+        </w:rPr>
+      </w:pPr>
+    </w:p>
+    <w:p>
+      <w:pPr>
+        <w:pStyle w:val="Heading1"/>
+      </w:pPr>
+      <w:r>
+        <w:lastRenderedPageBreak/>
+        <w:t>Persona</w:t>
+      </w:r>
+    </w:p>
+    <w:p>
+      <w:pPr>
+        <w:pStyle w:val="Heading1"/>
+        <w:rPr>
+          <w:lang w:val="en-US"/>
+        </w:rPr>
+      </w:pPr>
+      <w:r>
+        <w:rPr>
+          <w:noProof/>
+          <w:lang w:val="en-US"/>
+        </w:rPr>
+        <w:drawing>
+          <wp:inline distT="0" distB="0" distL="0" distR="0" wp14:anchorId="5CD3A3C3" wp14:editId="3D4F2052">
+            <wp:extent cx="3667125" cy="7768625"/>
+            <wp:effectExtent l="0" t="0" r="0" b="3810"/>
+            <wp:docPr id="3" name="Picture 3"/>
+            <wp:cNvGraphicFramePr>
+              <a:graphicFrameLocks xmlns:a="http://schemas.openxmlformats.org/drawingml/2006/main" noChangeAspect="1"/>
+            </wp:cNvGraphicFramePr>
+            <a:graphic xmlns:a="http://schemas.openxmlformats.org/drawingml/2006/main">
+              <a:graphicData uri="http://schemas.openxmlformats.org/drawingml/2006/picture">
+                <pic:pic xmlns:pic="http://schemas.openxmlformats.org/drawingml/2006/picture">
+                  <pic:nvPicPr>
+                    <pic:cNvPr id="0" name="Picture 2"/>
+                    <pic:cNvPicPr>
+                      <a:picLocks noChangeAspect="1" noChangeArrowheads="1"/>
+                    </pic:cNvPicPr>
+                  </pic:nvPicPr>
+                  <pic:blipFill>
+                    <a:blip r:embed="rId11">
+                      <a:extLst>
+                        <a:ext uri="{28A0092B-C50C-407E-A947-70E740481C1C}">
+                          <a14:useLocalDpi xmlns:a14="http://schemas.microsoft.com/office/drawing/2010/main" val="0"/>
+                        </a:ext>
+                      </a:extLst>
+                    </a:blip>
+                    <a:srcRect/>
+                    <a:stretch>
+                      <a:fillRect/>
+                    </a:stretch>
+                  </pic:blipFill>
+                  <pic:spPr bwMode="auto">
+                    <a:xfrm>
+                      <a:off x="0" y="0"/>
+                      <a:ext cx="3674203" cy="7783619"/>
+                    </a:xfrm>
+                    <a:prstGeom prst="rect">
+                      <a:avLst/>
+                    </a:prstGeom>
+                    <a:noFill/>
+                    <a:ln>
+                      <a:noFill/>
+                    </a:ln>
+                  </pic:spPr>
+                </pic:pic>
+              </a:graphicData>
+            </a:graphic>
+          </wp:inline>
+        </w:drawing>
+      </w:r>
+    </w:p>
     <w:sectPr>
-      <w:headerReference w:type="default" r:id="rId11"/>
+      <w:headerReference w:type="default" r:id="rId12"/>
       <w:pgSz w:w="11906" w:h="16838"/>
       <w:pgMar w:top="1440" w:right="1440" w:bottom="1440" w:left="1440" w:header="708" w:footer="708" w:gutter="0"/>
       <w:cols w:space="708"/>
@@ -436,7 +410,7 @@
 </file>
 
 <file path=word/endnotes.xml><?xml version="1.0" encoding="utf-8"?>
-<w:endnotes xmlns:wpc="http://schemas.microsoft.com/office/word/2010/wordprocessingCanvas" xmlns:cx="http://schemas.microsoft.com/office/drawing/2014/chartex" xmlns:cx1="http://schemas.microsoft.com/office/drawing/2015/9/8/chartex" xmlns:cx2="http://schemas.microsoft.com/office/drawing/2015/10/21/chartex" xmlns:cx3="http://schemas.microsoft.com/office/drawing/2016/5/9/chartex" xmlns:cx4="http://schemas.microsoft.com/office/drawing/2016/5/10/chartex" xmlns:cx5="http://schemas.microsoft.com/office/drawing/2016/5/11/chartex" xmlns:cx6="http://schemas.microsoft.com/office/drawing/2016/5/12/chartex" xmlns:cx7="http://schemas.microsoft.com/office/drawing/2016/5/13/chartex" xmlns:cx8="http://schemas.microsoft.com/office/drawing/2016/5/14/chartex" xmlns:mc="http://schemas.openxmlformats.org/markup-compatibility/2006" xmlns:aink="http://schemas.microsoft.com/office/drawing/2016/ink" xmlns:am3d="http://schemas.microsoft.com/office/drawing/2017/model3d" xmlns:o="urn:schemas-microsoft-com:office:office" xmlns:r="http://schemas.openxmlformats.org/officeDocument/2006/relationships" xmlns:m="http://schemas.openxmlformats.org/officeDocument/2006/math" xmlns:v="urn:schemas-microsoft-com:vml" xmlns:wp14="http://schemas.microsoft.com/office/word/2010/wordprocessingDrawing" xmlns:wp="http://schemas.openxmlformats.org/drawingml/2006/wordprocessingDrawing" xmlns:w10="urn:schemas-microsoft-com:office:word" xmlns:w="http://schemas.openxmlformats.org/wordprocessingml/2006/main" xmlns:w14="http://schemas.microsoft.com/office/word/2010/wordml" xmlns:w15="http://schemas.microsoft.com/office/word/2012/wordml" xmlns:w16cex="http://schemas.microsoft.com/office/word/2018/wordml/cex" xmlns:w16cid="http://schemas.microsoft.com/office/word/2016/wordml/cid" xmlns:w16="http://schemas.microsoft.com/office/word/2018/wordml" xmlns:w16sdtdh="http://schemas.microsoft.com/office/word/2020/wordml/sdtdatahash" xmlns:w16se="http://schemas.microsoft.com/office/word/2015/wordml/symex" xmlns:wpg="http://schemas.microsoft.com/office/word/2010/wordprocessingGroup" xmlns:wpi="http://schemas.microsoft.com/office/word/2010/wordprocessingInk" xmlns:wne="http://schemas.microsoft.com/office/word/2006/wordml" xmlns:wps="http://schemas.microsoft.com/office/word/2010/wordprocessingShape" mc:Ignorable="w14 w15 w16se w16cid w16 w16cex w16sdtdh wp14">
+<w:endnotes xmlns:wpc="http://schemas.microsoft.com/office/word/2010/wordprocessingCanvas" xmlns:cx="http://schemas.microsoft.com/office/drawing/2014/chartex" xmlns:cx1="http://schemas.microsoft.com/office/drawing/2015/9/8/chartex" xmlns:cx2="http://schemas.microsoft.com/office/drawing/2015/10/21/chartex" xmlns:cx3="http://schemas.microsoft.com/office/drawing/2016/5/9/chartex" xmlns:cx4="http://schemas.microsoft.com/office/drawing/2016/5/10/chartex" xmlns:cx5="http://schemas.microsoft.com/office/drawing/2016/5/11/chartex" xmlns:cx6="http://schemas.microsoft.com/office/drawing/2016/5/12/chartex" xmlns:cx7="http://schemas.microsoft.com/office/drawing/2016/5/13/chartex" xmlns:cx8="http://schemas.microsoft.com/office/drawing/2016/5/14/chartex" xmlns:mc="http://schemas.openxmlformats.org/markup-compatibility/2006" xmlns:aink="http://schemas.microsoft.com/office/drawing/2016/ink" xmlns:am3d="http://schemas.microsoft.com/office/drawing/2017/model3d" xmlns:o="urn:schemas-microsoft-com:office:office" xmlns:oel="http://schemas.microsoft.com/office/2019/extlst" xmlns:r="http://schemas.openxmlformats.org/officeDocument/2006/relationships" xmlns:m="http://schemas.openxmlformats.org/officeDocument/2006/math" xmlns:v="urn:schemas-microsoft-com:vml" xmlns:wp14="http://schemas.microsoft.com/office/word/2010/wordprocessingDrawing" xmlns:wp="http://schemas.openxmlformats.org/drawingml/2006/wordprocessingDrawing" xmlns:w10="urn:schemas-microsoft-com:office:word" xmlns:w="http://schemas.openxmlformats.org/wordprocessingml/2006/main" xmlns:w14="http://schemas.microsoft.com/office/word/2010/wordml" xmlns:w15="http://schemas.microsoft.com/office/word/2012/wordml" xmlns:w16cex="http://schemas.microsoft.com/office/word/2018/wordml/cex" xmlns:w16cid="http://schemas.microsoft.com/office/word/2016/wordml/cid" xmlns:w16="http://schemas.microsoft.com/office/word/2018/wordml" xmlns:w16sdtdh="http://schemas.microsoft.com/office/word/2020/wordml/sdtdatahash" xmlns:w16se="http://schemas.microsoft.com/office/word/2015/wordml/symex" xmlns:wpg="http://schemas.microsoft.com/office/word/2010/wordprocessingGroup" xmlns:wpi="http://schemas.microsoft.com/office/word/2010/wordprocessingInk" xmlns:wne="http://schemas.microsoft.com/office/word/2006/wordml" xmlns:wps="http://schemas.microsoft.com/office/word/2010/wordprocessingShape" mc:Ignorable="w14 w15 w16se w16cid w16 w16cex w16sdtdh wp14">
   <w:endnote w:type="separator" w:id="-1">
     <w:p>
       <w:r>
@@ -455,7 +429,7 @@
 </file>
 
 <file path=word/footnotes.xml><?xml version="1.0" encoding="utf-8"?>
-<w:footnotes xmlns:wpc="http://schemas.microsoft.com/office/word/2010/wordprocessingCanvas" xmlns:cx="http://schemas.microsoft.com/office/drawing/2014/chartex" xmlns:cx1="http://schemas.microsoft.com/office/drawing/2015/9/8/chartex" xmlns:cx2="http://schemas.microsoft.com/office/drawing/2015/10/21/chartex" xmlns:cx3="http://schemas.microsoft.com/office/drawing/2016/5/9/chartex" xmlns:cx4="http://schemas.microsoft.com/office/drawing/2016/5/10/chartex" xmlns:cx5="http://schemas.microsoft.com/office/drawing/2016/5/11/chartex" xmlns:cx6="http://schemas.microsoft.com/office/drawing/2016/5/12/chartex" xmlns:cx7="http://schemas.microsoft.com/office/drawing/2016/5/13/chartex" xmlns:cx8="http://schemas.microsoft.com/office/drawing/2016/5/14/chartex" xmlns:mc="http://schemas.openxmlformats.org/markup-compatibility/2006" xmlns:aink="http://schemas.microsoft.com/office/drawing/2016/ink" xmlns:am3d="http://schemas.microsoft.com/office/drawing/2017/model3d" xmlns:o="urn:schemas-microsoft-com:office:office" xmlns:r="http://schemas.openxmlformats.org/officeDocument/2006/relationships" xmlns:m="http://schemas.openxmlformats.org/officeDocument/2006/math" xmlns:v="urn:schemas-microsoft-com:vml" xmlns:wp14="http://schemas.microsoft.com/office/word/2010/wordprocessingDrawing" xmlns:wp="http://schemas.openxmlformats.org/drawingml/2006/wordprocessingDrawing" xmlns:w10="urn:schemas-microsoft-com:office:word" xmlns:w="http://schemas.openxmlformats.org/wordprocessingml/2006/main" xmlns:w14="http://schemas.microsoft.com/office/word/2010/wordml" xmlns:w15="http://schemas.microsoft.com/office/word/2012/wordml" xmlns:w16cex="http://schemas.microsoft.com/office/word/2018/wordml/cex" xmlns:w16cid="http://schemas.microsoft.com/office/word/2016/wordml/cid" xmlns:w16="http://schemas.microsoft.com/office/word/2018/wordml" xmlns:w16sdtdh="http://schemas.microsoft.com/office/word/2020/wordml/sdtdatahash" xmlns:w16se="http://schemas.microsoft.com/office/word/2015/wordml/symex" xmlns:wpg="http://schemas.microsoft.com/office/word/2010/wordprocessingGroup" xmlns:wpi="http://schemas.microsoft.com/office/word/2010/wordprocessingInk" xmlns:wne="http://schemas.microsoft.com/office/word/2006/wordml" xmlns:wps="http://schemas.microsoft.com/office/word/2010/wordprocessingShape" mc:Ignorable="w14 w15 w16se w16cid w16 w16cex w16sdtdh wp14">
+<w:footnotes xmlns:wpc="http://schemas.microsoft.com/office/word/2010/wordprocessingCanvas" xmlns:cx="http://schemas.microsoft.com/office/drawing/2014/chartex" xmlns:cx1="http://schemas.microsoft.com/office/drawing/2015/9/8/chartex" xmlns:cx2="http://schemas.microsoft.com/office/drawing/2015/10/21/chartex" xmlns:cx3="http://schemas.microsoft.com/office/drawing/2016/5/9/chartex" xmlns:cx4="http://schemas.microsoft.com/office/drawing/2016/5/10/chartex" xmlns:cx5="http://schemas.microsoft.com/office/drawing/2016/5/11/chartex" xmlns:cx6="http://schemas.microsoft.com/office/drawing/2016/5/12/chartex" xmlns:cx7="http://schemas.microsoft.com/office/drawing/2016/5/13/chartex" xmlns:cx8="http://schemas.microsoft.com/office/drawing/2016/5/14/chartex" xmlns:mc="http://schemas.openxmlformats.org/markup-compatibility/2006" xmlns:aink="http://schemas.microsoft.com/office/drawing/2016/ink" xmlns:am3d="http://schemas.microsoft.com/office/drawing/2017/model3d" xmlns:o="urn:schemas-microsoft-com:office:office" xmlns:oel="http://schemas.microsoft.com/office/2019/extlst" xmlns:r="http://schemas.openxmlformats.org/officeDocument/2006/relationships" xmlns:m="http://schemas.openxmlformats.org/officeDocument/2006/math" xmlns:v="urn:schemas-microsoft-com:vml" xmlns:wp14="http://schemas.microsoft.com/office/word/2010/wordprocessingDrawing" xmlns:wp="http://schemas.openxmlformats.org/drawingml/2006/wordprocessingDrawing" xmlns:w10="urn:schemas-microsoft-com:office:word" xmlns:w="http://schemas.openxmlformats.org/wordprocessingml/2006/main" xmlns:w14="http://schemas.microsoft.com/office/word/2010/wordml" xmlns:w15="http://schemas.microsoft.com/office/word/2012/wordml" xmlns:w16cex="http://schemas.microsoft.com/office/word/2018/wordml/cex" xmlns:w16cid="http://schemas.microsoft.com/office/word/2016/wordml/cid" xmlns:w16="http://schemas.microsoft.com/office/word/2018/wordml" xmlns:w16sdtdh="http://schemas.microsoft.com/office/word/2020/wordml/sdtdatahash" xmlns:w16se="http://schemas.microsoft.com/office/word/2015/wordml/symex" xmlns:wpg="http://schemas.microsoft.com/office/word/2010/wordprocessingGroup" xmlns:wpi="http://schemas.microsoft.com/office/word/2010/wordprocessingInk" xmlns:wne="http://schemas.microsoft.com/office/word/2006/wordml" xmlns:wps="http://schemas.microsoft.com/office/word/2010/wordprocessingShape" mc:Ignorable="w14 w15 w16se w16cid w16 w16cex w16sdtdh wp14">
   <w:footnote w:type="separator" w:id="-1">
     <w:p>
       <w:r>
@@ -474,16 +448,18 @@
 </file>
 
 <file path=word/header1.xml><?xml version="1.0" encoding="utf-8"?>
-<w:hdr xmlns:wpc="http://schemas.microsoft.com/office/word/2010/wordprocessingCanvas" xmlns:cx="http://schemas.microsoft.com/office/drawing/2014/chartex" xmlns:cx1="http://schemas.microsoft.com/office/drawing/2015/9/8/chartex" xmlns:cx2="http://schemas.microsoft.com/office/drawing/2015/10/21/chartex" xmlns:cx3="http://schemas.microsoft.com/office/drawing/2016/5/9/chartex" xmlns:cx4="http://schemas.microsoft.com/office/drawing/2016/5/10/chartex" xmlns:cx5="http://schemas.microsoft.com/office/drawing/2016/5/11/chartex" xmlns:cx6="http://schemas.microsoft.com/office/drawing/2016/5/12/chartex" xmlns:cx7="http://schemas.microsoft.com/office/drawing/2016/5/13/chartex" xmlns:cx8="http://schemas.microsoft.com/office/drawing/2016/5/14/chartex" xmlns:mc="http://schemas.openxmlformats.org/markup-compatibility/2006" xmlns:aink="http://schemas.microsoft.com/office/drawing/2016/ink" xmlns:am3d="http://schemas.microsoft.com/office/drawing/2017/model3d" xmlns:o="urn:schemas-microsoft-com:office:office" xmlns:r="http://schemas.openxmlformats.org/officeDocument/2006/relationships" xmlns:m="http://schemas.openxmlformats.org/officeDocument/2006/math" xmlns:v="urn:schemas-microsoft-com:vml" xmlns:wp14="http://schemas.microsoft.com/office/word/2010/wordprocessingDrawing" xmlns:wp="http://schemas.openxmlformats.org/drawingml/2006/wordprocessingDrawing" xmlns:w10="urn:schemas-microsoft-com:office:word" xmlns:w="http://schemas.openxmlformats.org/wordprocessingml/2006/main" xmlns:w14="http://schemas.microsoft.com/office/word/2010/wordml" xmlns:w15="http://schemas.microsoft.com/office/word/2012/wordml" xmlns:w16cex="http://schemas.microsoft.com/office/word/2018/wordml/cex" xmlns:w16cid="http://schemas.microsoft.com/office/word/2016/wordml/cid" xmlns:w16="http://schemas.microsoft.com/office/word/2018/wordml" xmlns:w16sdtdh="http://schemas.microsoft.com/office/word/2020/wordml/sdtdatahash" xmlns:w16se="http://schemas.microsoft.com/office/word/2015/wordml/symex" xmlns:wpg="http://schemas.microsoft.com/office/word/2010/wordprocessingGroup" xmlns:wpi="http://schemas.microsoft.com/office/word/2010/wordprocessingInk" xmlns:wne="http://schemas.microsoft.com/office/word/2006/wordml" xmlns:wps="http://schemas.microsoft.com/office/word/2010/wordprocessingShape" mc:Ignorable="w14 w15 w16se w16cid w16 w16cex w16sdtdh wp14">
+<w:hdr xmlns:wpc="http://schemas.microsoft.com/office/word/2010/wordprocessingCanvas" xmlns:cx="http://schemas.microsoft.com/office/drawing/2014/chartex" xmlns:cx1="http://schemas.microsoft.com/office/drawing/2015/9/8/chartex" xmlns:cx2="http://schemas.microsoft.com/office/drawing/2015/10/21/chartex" xmlns:cx3="http://schemas.microsoft.com/office/drawing/2016/5/9/chartex" xmlns:cx4="http://schemas.microsoft.com/office/drawing/2016/5/10/chartex" xmlns:cx5="http://schemas.microsoft.com/office/drawing/2016/5/11/chartex" xmlns:cx6="http://schemas.microsoft.com/office/drawing/2016/5/12/chartex" xmlns:cx7="http://schemas.microsoft.com/office/drawing/2016/5/13/chartex" xmlns:cx8="http://schemas.microsoft.com/office/drawing/2016/5/14/chartex" xmlns:mc="http://schemas.openxmlformats.org/markup-compatibility/2006" xmlns:aink="http://schemas.microsoft.com/office/drawing/2016/ink" xmlns:am3d="http://schemas.microsoft.com/office/drawing/2017/model3d" xmlns:o="urn:schemas-microsoft-com:office:office" xmlns:oel="http://schemas.microsoft.com/office/2019/extlst" xmlns:r="http://schemas.openxmlformats.org/officeDocument/2006/relationships" xmlns:m="http://schemas.openxmlformats.org/officeDocument/2006/math" xmlns:v="urn:schemas-microsoft-com:vml" xmlns:wp14="http://schemas.microsoft.com/office/word/2010/wordprocessingDrawing" xmlns:wp="http://schemas.openxmlformats.org/drawingml/2006/wordprocessingDrawing" xmlns:w10="urn:schemas-microsoft-com:office:word" xmlns:w="http://schemas.openxmlformats.org/wordprocessingml/2006/main" xmlns:w14="http://schemas.microsoft.com/office/word/2010/wordml" xmlns:w15="http://schemas.microsoft.com/office/word/2012/wordml" xmlns:w16cex="http://schemas.microsoft.com/office/word/2018/wordml/cex" xmlns:w16cid="http://schemas.microsoft.com/office/word/2016/wordml/cid" xmlns:w16="http://schemas.microsoft.com/office/word/2018/wordml" xmlns:w16sdtdh="http://schemas.microsoft.com/office/word/2020/wordml/sdtdatahash" xmlns:w16se="http://schemas.microsoft.com/office/word/2015/wordml/symex" xmlns:wpg="http://schemas.microsoft.com/office/word/2010/wordprocessingGroup" xmlns:wpi="http://schemas.microsoft.com/office/word/2010/wordprocessingInk" xmlns:wne="http://schemas.microsoft.com/office/word/2006/wordml" xmlns:wps="http://schemas.microsoft.com/office/word/2010/wordprocessingShape" mc:Ignorable="w14 w15 w16se w16cid w16 w16cex w16sdtdh wp14">
   <w:p>
     <w:pPr>
       <w:pStyle w:val="Header"/>
       <w:rPr>
+        <w:rFonts w:cstheme="minorHAnsi"/>
         <w:lang w:val="en-US"/>
       </w:rPr>
     </w:pPr>
     <w:r>
       <w:rPr>
+        <w:rFonts w:cstheme="minorHAnsi"/>
         <w:lang w:val="en-US"/>
       </w:rPr>
       <w:t>Group Members:</w:t>
@@ -497,11 +473,13 @@
         <w:numId w:val="2"/>
       </w:numPr>
       <w:rPr>
+        <w:rFonts w:cstheme="minorHAnsi"/>
         <w:lang w:val="en-US"/>
       </w:rPr>
     </w:pPr>
     <w:r>
       <w:rPr>
+        <w:rFonts w:cstheme="minorHAnsi"/>
         <w:lang w:val="en-US"/>
       </w:rPr>
       <w:t>Javeria Baloch</w:t>
@@ -550,7 +528,7 @@
     </w:pPr>
     <w:r>
       <w:rPr>
-        <w:rFonts w:ascii="Segoe UI" w:hAnsi="Segoe UI" w:cs="Segoe UI"/>
+        <w:rFonts w:cstheme="minorHAnsi"/>
         <w:color w:val="252424"/>
       </w:rPr>
       <w:t>Christoph Meyer</w:t>
@@ -560,7 +538,7 @@
 </file>
 
 <file path=word/numbering.xml><?xml version="1.0" encoding="utf-8"?>
-<w:numbering xmlns:wpc="http://schemas.microsoft.com/office/word/2010/wordprocessingCanvas" xmlns:cx="http://schemas.microsoft.com/office/drawing/2014/chartex" xmlns:cx1="http://schemas.microsoft.com/office/drawing/2015/9/8/chartex" xmlns:cx2="http://schemas.microsoft.com/office/drawing/2015/10/21/chartex" xmlns:cx3="http://schemas.microsoft.com/office/drawing/2016/5/9/chartex" xmlns:cx4="http://schemas.microsoft.com/office/drawing/2016/5/10/chartex" xmlns:cx5="http://schemas.microsoft.com/office/drawing/2016/5/11/chartex" xmlns:cx6="http://schemas.microsoft.com/office/drawing/2016/5/12/chartex" xmlns:cx7="http://schemas.microsoft.com/office/drawing/2016/5/13/chartex" xmlns:cx8="http://schemas.microsoft.com/office/drawing/2016/5/14/chartex" xmlns:mc="http://schemas.openxmlformats.org/markup-compatibility/2006" xmlns:aink="http://schemas.microsoft.com/office/drawing/2016/ink" xmlns:am3d="http://schemas.microsoft.com/office/drawing/2017/model3d" xmlns:o="urn:schemas-microsoft-com:office:office" xmlns:r="http://schemas.openxmlformats.org/officeDocument/2006/relationships" xmlns:m="http://schemas.openxmlformats.org/officeDocument/2006/math" xmlns:v="urn:schemas-microsoft-com:vml" xmlns:wp14="http://schemas.microsoft.com/office/word/2010/wordprocessingDrawing" xmlns:wp="http://schemas.openxmlformats.org/drawingml/2006/wordprocessingDrawing" xmlns:w10="urn:schemas-microsoft-com:office:word" xmlns:w="http://schemas.openxmlformats.org/wordprocessingml/2006/main" xmlns:w14="http://schemas.microsoft.com/office/word/2010/wordml" xmlns:w15="http://schemas.microsoft.com/office/word/2012/wordml" xmlns:w16cex="http://schemas.microsoft.com/office/word/2018/wordml/cex" xmlns:w16cid="http://schemas.microsoft.com/office/word/2016/wordml/cid" xmlns:w16="http://schemas.microsoft.com/office/word/2018/wordml" xmlns:w16sdtdh="http://schemas.microsoft.com/office/word/2020/wordml/sdtdatahash" xmlns:w16se="http://schemas.microsoft.com/office/word/2015/wordml/symex" xmlns:wpg="http://schemas.microsoft.com/office/word/2010/wordprocessingGroup" xmlns:wpi="http://schemas.microsoft.com/office/word/2010/wordprocessingInk" xmlns:wne="http://schemas.microsoft.com/office/word/2006/wordml" xmlns:wps="http://schemas.microsoft.com/office/word/2010/wordprocessingShape" mc:Ignorable="w14 w15 w16se w16cid w16 w16cex w16sdtdh wp14">
+<w:numbering xmlns:wpc="http://schemas.microsoft.com/office/word/2010/wordprocessingCanvas" xmlns:cx="http://schemas.microsoft.com/office/drawing/2014/chartex" xmlns:cx1="http://schemas.microsoft.com/office/drawing/2015/9/8/chartex" xmlns:cx2="http://schemas.microsoft.com/office/drawing/2015/10/21/chartex" xmlns:cx3="http://schemas.microsoft.com/office/drawing/2016/5/9/chartex" xmlns:cx4="http://schemas.microsoft.com/office/drawing/2016/5/10/chartex" xmlns:cx5="http://schemas.microsoft.com/office/drawing/2016/5/11/chartex" xmlns:cx6="http://schemas.microsoft.com/office/drawing/2016/5/12/chartex" xmlns:cx7="http://schemas.microsoft.com/office/drawing/2016/5/13/chartex" xmlns:cx8="http://schemas.microsoft.com/office/drawing/2016/5/14/chartex" xmlns:mc="http://schemas.openxmlformats.org/markup-compatibility/2006" xmlns:aink="http://schemas.microsoft.com/office/drawing/2016/ink" xmlns:am3d="http://schemas.microsoft.com/office/drawing/2017/model3d" xmlns:o="urn:schemas-microsoft-com:office:office" xmlns:oel="http://schemas.microsoft.com/office/2019/extlst" xmlns:r="http://schemas.openxmlformats.org/officeDocument/2006/relationships" xmlns:m="http://schemas.openxmlformats.org/officeDocument/2006/math" xmlns:v="urn:schemas-microsoft-com:vml" xmlns:wp14="http://schemas.microsoft.com/office/word/2010/wordprocessingDrawing" xmlns:wp="http://schemas.openxmlformats.org/drawingml/2006/wordprocessingDrawing" xmlns:w10="urn:schemas-microsoft-com:office:word" xmlns:w="http://schemas.openxmlformats.org/wordprocessingml/2006/main" xmlns:w14="http://schemas.microsoft.com/office/word/2010/wordml" xmlns:w15="http://schemas.microsoft.com/office/word/2012/wordml" xmlns:w16cex="http://schemas.microsoft.com/office/word/2018/wordml/cex" xmlns:w16cid="http://schemas.microsoft.com/office/word/2016/wordml/cid" xmlns:w16="http://schemas.microsoft.com/office/word/2018/wordml" xmlns:w16sdtdh="http://schemas.microsoft.com/office/word/2020/wordml/sdtdatahash" xmlns:w16se="http://schemas.microsoft.com/office/word/2015/wordml/symex" xmlns:wpg="http://schemas.microsoft.com/office/word/2010/wordprocessingGroup" xmlns:wpi="http://schemas.microsoft.com/office/word/2010/wordprocessingInk" xmlns:wne="http://schemas.microsoft.com/office/word/2006/wordml" xmlns:wps="http://schemas.microsoft.com/office/word/2010/wordprocessingShape" mc:Ignorable="w14 w15 w16se w16cid w16 w16cex w16sdtdh wp14">
   <w:abstractNum w:abstractNumId="0" w15:restartNumberingAfterBreak="0">
     <w:nsid w:val="3DE11BEE"/>
     <w:multiLevelType w:val="hybridMultilevel"/>
@@ -804,7 +782,7 @@
         <w:rFonts w:asciiTheme="minorHAnsi" w:eastAsiaTheme="minorHAnsi" w:hAnsiTheme="minorHAnsi" w:cstheme="minorBidi"/>
         <w:sz w:val="24"/>
         <w:szCs w:val="24"/>
-        <w:lang w:val="en-PK" w:eastAsia="en-US" w:bidi="ar-SA"/>
+        <w:lang w:eastAsia="en-US" w:bidi="ar-SA"/>
       </w:rPr>
     </w:rPrDefault>
     <w:pPrDefault/>
@@ -1191,6 +1169,27 @@
     <w:name w:val="Normal"/>
     <w:qFormat/>
   </w:style>
+  <w:style w:type="paragraph" w:styleId="Heading1">
+    <w:name w:val="heading 1"/>
+    <w:basedOn w:val="Normal"/>
+    <w:next w:val="Normal"/>
+    <w:link w:val="Heading1Char"/>
+    <w:uiPriority w:val="9"/>
+    <w:qFormat/>
+    <w:rsid w:val="008139B1"/>
+    <w:pPr>
+      <w:keepNext/>
+      <w:keepLines/>
+      <w:spacing w:before="240"/>
+      <w:outlineLvl w:val="0"/>
+    </w:pPr>
+    <w:rPr>
+      <w:rFonts w:asciiTheme="majorHAnsi" w:eastAsiaTheme="majorEastAsia" w:hAnsiTheme="majorHAnsi" w:cstheme="majorBidi"/>
+      <w:color w:val="2F5496" w:themeColor="accent1" w:themeShade="BF"/>
+      <w:sz w:val="32"/>
+      <w:szCs w:val="32"/>
+    </w:rPr>
+  </w:style>
   <w:style w:type="paragraph" w:styleId="Heading2">
     <w:name w:val="heading 2"/>
     <w:basedOn w:val="Normal"/>
@@ -1337,6 +1336,19 @@
       <w:sz w:val="36"/>
       <w:szCs w:val="36"/>
       <w:lang w:eastAsia="en-GB"/>
+    </w:rPr>
+  </w:style>
+  <w:style w:type="character" w:customStyle="1" w:styleId="Heading1Char">
+    <w:name w:val="Heading 1 Char"/>
+    <w:basedOn w:val="DefaultParagraphFont"/>
+    <w:link w:val="Heading1"/>
+    <w:uiPriority w:val="9"/>
+    <w:rsid w:val="008139B1"/>
+    <w:rPr>
+      <w:rFonts w:asciiTheme="majorHAnsi" w:eastAsiaTheme="majorEastAsia" w:hAnsiTheme="majorHAnsi" w:cstheme="majorBidi"/>
+      <w:color w:val="2F5496" w:themeColor="accent1" w:themeShade="BF"/>
+      <w:sz w:val="32"/>
+      <w:szCs w:val="32"/>
     </w:rPr>
   </w:style>
 </w:styles>
@@ -1638,12 +1650,15 @@
 </file>
 
 <file path=customXml/item1.xml><?xml version="1.0" encoding="utf-8"?>
-<?mso-contentType ?>
-<FormTemplates xmlns="http://schemas.microsoft.com/sharepoint/v3/contenttype/forms">
-  <Display>DocumentLibraryForm</Display>
-  <Edit>DocumentLibraryForm</Edit>
-  <New>DocumentLibraryForm</New>
-</FormTemplates>
+<p:properties xmlns:p="http://schemas.microsoft.com/office/2006/metadata/properties" xmlns:xsi="http://www.w3.org/2001/XMLSchema-instance" xmlns:pc="http://schemas.microsoft.com/office/infopath/2007/PartnerControls">
+  <documentManagement>
+    <ReferenceId xmlns="0bd80115-a08d-428f-a16e-e8db6494df5d" xsi:nil="true"/>
+    <lcf76f155ced4ddcb4097134ff3c332f xmlns="0bd80115-a08d-428f-a16e-e8db6494df5d">
+      <Terms xmlns="http://schemas.microsoft.com/office/infopath/2007/PartnerControls"/>
+    </lcf76f155ced4ddcb4097134ff3c332f>
+    <TaxCatchAll xmlns="7178fb4b-4d02-41bd-be6c-16719fd00171" xsi:nil="true"/>
+  </documentManagement>
+</p:properties>
 </file>
 
 <file path=customXml/item2.xml><?xml version="1.0" encoding="utf-8"?>
@@ -1828,21 +1843,21 @@
 </file>
 
 <file path=customXml/item3.xml><?xml version="1.0" encoding="utf-8"?>
-<p:properties xmlns:p="http://schemas.microsoft.com/office/2006/metadata/properties" xmlns:xsi="http://www.w3.org/2001/XMLSchema-instance" xmlns:pc="http://schemas.microsoft.com/office/infopath/2007/PartnerControls">
-  <documentManagement>
-    <ReferenceId xmlns="0bd80115-a08d-428f-a16e-e8db6494df5d" xsi:nil="true"/>
-    <lcf76f155ced4ddcb4097134ff3c332f xmlns="0bd80115-a08d-428f-a16e-e8db6494df5d">
-      <Terms xmlns="http://schemas.microsoft.com/office/infopath/2007/PartnerControls"/>
-    </lcf76f155ced4ddcb4097134ff3c332f>
-    <TaxCatchAll xmlns="7178fb4b-4d02-41bd-be6c-16719fd00171" xsi:nil="true"/>
-  </documentManagement>
-</p:properties>
+<?mso-contentType ?>
+<FormTemplates xmlns="http://schemas.microsoft.com/sharepoint/v3/contenttype/forms">
+  <Display>DocumentLibraryForm</Display>
+  <Edit>DocumentLibraryForm</Edit>
+  <New>DocumentLibraryForm</New>
+</FormTemplates>
 </file>
 
 <file path=customXml/itemProps1.xml><?xml version="1.0" encoding="utf-8"?>
-<ds:datastoreItem xmlns:ds="http://schemas.openxmlformats.org/officeDocument/2006/customXml" ds:itemID="{59F9944E-9EF1-49D6-8B02-1EFAEF5C790E}">
+<ds:datastoreItem xmlns:ds="http://schemas.openxmlformats.org/officeDocument/2006/customXml" ds:itemID="{DA942232-4BD2-471F-A06A-E9404248B320}">
   <ds:schemaRefs>
-    <ds:schemaRef ds:uri="http://schemas.microsoft.com/sharepoint/v3/contenttype/forms"/>
+    <ds:schemaRef ds:uri="http://schemas.microsoft.com/office/2006/metadata/properties"/>
+    <ds:schemaRef ds:uri="http://schemas.microsoft.com/office/infopath/2007/PartnerControls"/>
+    <ds:schemaRef ds:uri="0bd80115-a08d-428f-a16e-e8db6494df5d"/>
+    <ds:schemaRef ds:uri="7178fb4b-4d02-41bd-be6c-16719fd00171"/>
   </ds:schemaRefs>
 </ds:datastoreItem>
 </file>
@@ -1867,12 +1882,9 @@
 </file>
 
 <file path=customXml/itemProps3.xml><?xml version="1.0" encoding="utf-8"?>
-<ds:datastoreItem xmlns:ds="http://schemas.openxmlformats.org/officeDocument/2006/customXml" ds:itemID="{DA942232-4BD2-471F-A06A-E9404248B320}">
+<ds:datastoreItem xmlns:ds="http://schemas.openxmlformats.org/officeDocument/2006/customXml" ds:itemID="{59F9944E-9EF1-49D6-8B02-1EFAEF5C790E}">
   <ds:schemaRefs>
-    <ds:schemaRef ds:uri="http://schemas.microsoft.com/office/2006/metadata/properties"/>
-    <ds:schemaRef ds:uri="http://schemas.microsoft.com/office/infopath/2007/PartnerControls"/>
-    <ds:schemaRef ds:uri="0bd80115-a08d-428f-a16e-e8db6494df5d"/>
-    <ds:schemaRef ds:uri="7178fb4b-4d02-41bd-be6c-16719fd00171"/>
+    <ds:schemaRef ds:uri="http://schemas.microsoft.com/sharepoint/v3/contenttype/forms"/>
   </ds:schemaRefs>
 </ds:datastoreItem>
 </file>
</xml_diff>